<commit_message>
fin integration new contrat
</commit_message>
<xml_diff>
--- a/public/Billet_a_ordre-AIME.docx
+++ b/public/Billet_a_ordre-AIME.docx
@@ -45,11 +45,13 @@
               <w:spacing w:line="240" w:lineRule="auto"/>
               <w:jc w:val="center"/>
               <w:rPr>
+                <w:color w:val="000000" w:themeColor="text1"/>
                 <w:lang w:val="en-US"/>
               </w:rPr>
             </w:pPr>
             <w:r>
               <w:rPr>
+                <w:color w:val="000000" w:themeColor="text1"/>
                 <w:sz w:val="28"/>
                 <w:lang w:val="en-US"/>
               </w:rPr>
@@ -57,6 +59,7 @@
             </w:r>
             <w:r>
               <w:rPr>
+                <w:color w:val="000000" w:themeColor="text1"/>
                 <w:sz w:val="28"/>
                 <w:lang w:val="en-US"/>
               </w:rPr>
@@ -65,6 +68,7 @@
             <w:r>
               <w:rPr>
                 <w:b/>
+                <w:color w:val="000000" w:themeColor="text1"/>
                 <w:sz w:val="28"/>
                 <w:lang w:val="en-US"/>
               </w:rPr>
@@ -73,6 +77,7 @@
             <w:r>
               <w:rPr>
                 <w:b/>
+                <w:color w:val="000000" w:themeColor="text1"/>
                 <w:sz w:val="24"/>
                 <w:szCs w:val="24"/>
                 <w:lang w:val="en-US"/>
@@ -81,31 +86,27 @@
             </w:r>
             <w:r>
               <w:rPr>
+                <w:color w:val="000000" w:themeColor="text1"/>
                 <w:lang w:val="en-US"/>
               </w:rPr>
               <w:t xml:space="preserve"> </w:t>
             </w:r>
             <w:r>
               <w:rPr>
+                <w:rFonts w:ascii="Times New Roman" w:hAnsi="Times New Roman"/>
                 <w:b/>
-                <w:sz w:val="24"/>
-                <w:szCs w:val="24"/>
+                <w:bCs/>
+                <w:color w:val="000000" w:themeColor="text1"/>
+                <w:sz w:val="28"/>
+                <w:szCs w:val="28"/>
                 <w:lang w:val="en-US"/>
               </w:rPr>
-              <w:t>5 299 720</w:t>
+              <w:t>4 767 000 </w:t>
             </w:r>
             <w:r>
               <w:rPr>
                 <w:b/>
-                <w:sz w:val="24"/>
-                <w:szCs w:val="24"/>
-                <w:lang w:val="en-US"/>
-              </w:rPr>
-              <w:cr/>
-            </w:r>
-            <w:r>
-              <w:rPr>
-                <w:b/>
+                <w:color w:val="000000" w:themeColor="text1"/>
                 <w:sz w:val="28"/>
                 <w:lang w:val="en-US"/>
               </w:rPr>
@@ -118,12 +119,14 @@
     <w:p>
       <w:pPr>
         <w:rPr>
-          <w:sz w:val="28"/>
-          <w:szCs w:val="28"/>
-        </w:rPr>
-      </w:pPr>
-      <w:r>
-        <w:rPr>
+          <w:color w:val="000000" w:themeColor="text1"/>
+          <w:sz w:val="28"/>
+          <w:szCs w:val="28"/>
+        </w:rPr>
+      </w:pPr>
+      <w:r>
+        <w:rPr>
+          <w:color w:val="000000" w:themeColor="text1"/>
           <w:sz w:val="28"/>
           <w:szCs w:val="28"/>
           <w:lang w:val="en-US"/>
@@ -132,6 +135,7 @@
       </w:r>
       <w:r>
         <w:rPr>
+          <w:color w:val="000000" w:themeColor="text1"/>
           <w:sz w:val="28"/>
           <w:szCs w:val="28"/>
         </w:rPr>
@@ -139,24 +143,26 @@
       </w:r>
       <w:r>
         <w:rPr>
-          <w:b/>
-          <w:sz w:val="28"/>
-          <w:szCs w:val="28"/>
-        </w:rPr>
-        <w:t>06 novembre 2024</w:t>
-      </w:r>
-    </w:p>
-    <w:p>
-      <w:pPr>
-        <w:rPr>
-          <w:sz w:val="28"/>
-          <w:szCs w:val="28"/>
-        </w:rPr>
-      </w:pPr>
-    </w:p>
-    <w:p>
-      <w:pPr>
-        <w:rPr>
+          <w:color w:val="000000" w:themeColor="text1"/>
+          <w:sz w:val="28"/>
+          <w:szCs w:val="28"/>
+        </w:rPr>
+        <w:t>29 avril 2025</w:t>
+      </w:r>
+    </w:p>
+    <w:p>
+      <w:pPr>
+        <w:rPr>
+          <w:color w:val="000000" w:themeColor="text1"/>
+          <w:sz w:val="28"/>
+          <w:szCs w:val="28"/>
+        </w:rPr>
+      </w:pPr>
+    </w:p>
+    <w:p>
+      <w:pPr>
+        <w:rPr>
+          <w:color w:val="000000" w:themeColor="text1"/>
           <w:sz w:val="28"/>
           <w:szCs w:val="28"/>
         </w:rPr>
@@ -164,7 +170,7 @@
     </w:p>
     <w:tbl>
       <w:tblPr>
-        <w:tblW w:w="0" w:type="auto"/>
+        <w:tblW w:w="9161" w:type="dxa"/>
         <w:tblInd w:w="48" w:type="dxa"/>
         <w:tblBorders>
           <w:top w:val="single" w:sz="4" w:space="0" w:color="auto"/>
@@ -181,7 +187,7 @@
         <w:tblLook w:val="04A0" w:firstRow="1" w:lastRow="0" w:firstColumn="1" w:lastColumn="0" w:noHBand="0" w:noVBand="1"/>
       </w:tblPr>
       <w:tblGrid>
-        <w:gridCol w:w="8685"/>
+        <w:gridCol w:w="9161"/>
       </w:tblGrid>
       <w:tr>
         <w:trPr>
@@ -189,7 +195,7 @@
         </w:trPr>
         <w:tc>
           <w:tcPr>
-            <w:tcW w:w="8685" w:type="dxa"/>
+            <w:tcW w:w="9161" w:type="dxa"/>
             <w:tcBorders>
               <w:top w:val="single" w:sz="4" w:space="0" w:color="auto"/>
               <w:left w:val="single" w:sz="4" w:space="0" w:color="auto"/>
@@ -206,22 +212,48 @@
               <w:jc w:val="center"/>
               <w:rPr>
                 <w:b/>
-                <w:color w:val="FF0000"/>
-                <w:sz w:val="40"/>
-                <w:szCs w:val="28"/>
-              </w:rPr>
-            </w:pPr>
-            <w:bookmarkStart w:id="0" w:name="_Hlk177720366"/>
-            <w:r>
-              <w:rPr>
-                <w:b/>
                 <w:color w:val="000000" w:themeColor="text1"/>
                 <w:sz w:val="40"/>
                 <w:szCs w:val="28"/>
+                <w:lang w:val="en-US"/>
               </w:rPr>
-              <w:t>MECANO</w:t>
+            </w:pPr>
+            <w:r>
+              <w:rPr>
+                <w:rFonts w:ascii="Times New Roman" w:hAnsi="Times New Roman"/>
+                <w:b/>
+                <w:bCs/>
+                <w:color w:val="000000" w:themeColor="text1"/>
+                <w:sz w:val="28"/>
+                <w:szCs w:val="28"/>
+                <w:lang w:val="en-US"/>
+              </w:rPr>
+              <w:t>AIME</w:t>
             </w:r>
-            <w:bookmarkEnd w:id="0"/>
+            <w:r>
+              <w:rPr>
+                <w:rFonts w:ascii="Times New Roman" w:hAnsi="Times New Roman"/>
+                <w:b/>
+                <w:bCs/>
+                <w:color w:val="000000" w:themeColor="text1"/>
+                <w:sz w:val="28"/>
+                <w:szCs w:val="28"/>
+                <w:lang w:val="en-US"/>
+              </w:rPr>
+              <w:t xml:space="preserve"> </w:t>
+            </w:r>
+            <w:r>
+              <w:rPr>
+                <w:rFonts w:ascii="Times New Roman" w:hAnsi="Times New Roman"/>
+                <w:b/>
+                <w:bCs/>
+                <w:color w:val="000000" w:themeColor="text1"/>
+                <w:sz w:val="28"/>
+                <w:szCs w:val="28"/>
+                <w:lang w:val="en-US"/>
+              </w:rPr>
+              <w:t xml:space="preserve"> ZOLA</w:t>
+            </w:r>
           </w:p>
         </w:tc>
       </w:tr>
@@ -229,38 +261,71 @@
     <w:p>
       <w:pPr>
         <w:rPr>
-          <w:sz w:val="28"/>
-          <w:szCs w:val="28"/>
-        </w:rPr>
-      </w:pPr>
-    </w:p>
-    <w:p>
-      <w:pPr>
-        <w:rPr>
-          <w:sz w:val="28"/>
-          <w:szCs w:val="28"/>
-        </w:rPr>
-      </w:pPr>
-      <w:r>
-        <w:rPr>
-          <w:sz w:val="28"/>
-          <w:szCs w:val="28"/>
-        </w:rPr>
-        <w:t xml:space="preserve">Nous soussignés </w:t>
-      </w:r>
-      <w:r>
+          <w:color w:val="000000" w:themeColor="text1"/>
+          <w:sz w:val="28"/>
+          <w:szCs w:val="28"/>
+          <w:lang w:val="en-US"/>
+        </w:rPr>
+      </w:pPr>
+    </w:p>
+    <w:p>
+      <w:pPr>
         <w:rPr>
           <w:b/>
           <w:bCs/>
-          <w:sz w:val="28"/>
-          <w:szCs w:val="28"/>
-        </w:rPr>
-        <w:t>MECANO</w:t>
-      </w:r>
-      <w:r>
-        <w:rPr>
+          <w:color w:val="000000" w:themeColor="text1"/>
+          <w:sz w:val="28"/>
+          <w:szCs w:val="28"/>
+        </w:rPr>
+      </w:pPr>
+      <w:r>
+        <w:rPr>
+          <w:color w:val="000000" w:themeColor="text1"/>
+          <w:sz w:val="28"/>
+          <w:szCs w:val="28"/>
+        </w:rPr>
+        <w:t>Je</w:t>
+      </w:r>
+      <w:r>
+        <w:rPr>
+          <w:color w:val="000000" w:themeColor="text1"/>
+          <w:sz w:val="28"/>
+          <w:szCs w:val="28"/>
+        </w:rPr>
+        <w:t xml:space="preserve"> soussigné</w:t>
+      </w:r>
+      <w:r>
+        <w:rPr>
+          <w:color w:val="000000" w:themeColor="text1"/>
+          <w:sz w:val="28"/>
+          <w:szCs w:val="28"/>
+        </w:rPr>
+        <w:t>e</w:t>
+      </w:r>
+      <w:r>
+        <w:rPr>
+          <w:color w:val="000000" w:themeColor="text1"/>
+          <w:sz w:val="28"/>
+          <w:szCs w:val="28"/>
+        </w:rPr>
+        <w:t xml:space="preserve"> </w:t>
+      </w:r>
+      <w:r>
+        <w:rPr>
+          <w:rFonts w:ascii="Times New Roman" w:hAnsi="Times New Roman"/>
           <w:b/>
           <w:bCs/>
+          <w:color w:val="000000" w:themeColor="text1"/>
+          <w:sz w:val="28"/>
+          <w:szCs w:val="28"/>
+        </w:rPr>
+        <w:t>AIME, ZOLA</w:t>
+      </w:r>
+      <w:r>
+        <w:rPr>
+          <w:b/>
+          <w:bCs/>
+          <w:color w:val="000000" w:themeColor="text1"/>
           <w:sz w:val="28"/>
           <w:szCs w:val="28"/>
         </w:rPr>
@@ -268,38 +333,72 @@
       </w:r>
       <w:r>
         <w:rPr>
-          <w:sz w:val="28"/>
-          <w:szCs w:val="28"/>
-        </w:rPr>
-        <w:t xml:space="preserve"> paierons contre le présent billet</w:t>
-      </w:r>
-    </w:p>
-    <w:p>
-      <w:pPr>
-        <w:rPr>
-          <w:sz w:val="28"/>
-          <w:szCs w:val="28"/>
-        </w:rPr>
-      </w:pPr>
-      <w:r>
-        <w:rPr>
-          <w:b/>
-          <w:sz w:val="28"/>
-          <w:szCs w:val="28"/>
-        </w:rPr>
-        <w:t xml:space="preserve">à l'ordre de Compagnie Financière Africaine Gabon SA </w:t>
-      </w:r>
-    </w:p>
-    <w:p>
-      <w:pPr>
-        <w:rPr>
-          <w:b/>
-          <w:sz w:val="28"/>
-          <w:szCs w:val="28"/>
-        </w:rPr>
-      </w:pPr>
-      <w:r>
-        <w:rPr>
+          <w:color w:val="000000" w:themeColor="text1"/>
+          <w:sz w:val="28"/>
+          <w:szCs w:val="28"/>
+        </w:rPr>
+        <w:t xml:space="preserve"> paier</w:t>
+      </w:r>
+      <w:r>
+        <w:rPr>
+          <w:color w:val="000000" w:themeColor="text1"/>
+          <w:sz w:val="28"/>
+          <w:szCs w:val="28"/>
+        </w:rPr>
+        <w:t>ai</w:t>
+      </w:r>
+      <w:r>
+        <w:rPr>
+          <w:color w:val="000000" w:themeColor="text1"/>
+          <w:sz w:val="28"/>
+          <w:szCs w:val="28"/>
+        </w:rPr>
+        <w:t xml:space="preserve"> contre le présent billet</w:t>
+      </w:r>
+    </w:p>
+    <w:p>
+      <w:pPr>
+        <w:rPr>
+          <w:color w:val="000000" w:themeColor="text1"/>
+          <w:sz w:val="28"/>
+          <w:szCs w:val="28"/>
+        </w:rPr>
+      </w:pPr>
+      <w:proofErr w:type="gramStart"/>
+      <w:r>
+        <w:rPr>
+          <w:b/>
+          <w:color w:val="000000" w:themeColor="text1"/>
+          <w:sz w:val="28"/>
+          <w:szCs w:val="28"/>
+        </w:rPr>
+        <w:t>à</w:t>
+      </w:r>
+      <w:proofErr w:type="gramEnd"/>
+      <w:r>
+        <w:rPr>
+          <w:b/>
+          <w:color w:val="000000" w:themeColor="text1"/>
+          <w:sz w:val="28"/>
+          <w:szCs w:val="28"/>
+        </w:rPr>
+        <w:t xml:space="preserve"> l'ordre de Compagnie Financière Africaine Gabon SA </w:t>
+      </w:r>
+    </w:p>
+    <w:p>
+      <w:pPr>
+        <w:ind w:left="113"/>
+        <w:jc w:val="both"/>
+        <w:rPr>
+          <w:b/>
+          <w:color w:val="000000" w:themeColor="text1"/>
+          <w:sz w:val="28"/>
+          <w:szCs w:val="28"/>
+        </w:rPr>
+      </w:pPr>
+      <w:r>
+        <w:rPr>
+          <w:color w:val="000000" w:themeColor="text1"/>
           <w:sz w:val="28"/>
           <w:szCs w:val="28"/>
         </w:rPr>
@@ -307,33 +406,37 @@
       </w:r>
       <w:r>
         <w:rPr>
-          <w:sz w:val="28"/>
-          <w:szCs w:val="28"/>
-        </w:rPr>
-        <w:t>de</w:t>
-      </w:r>
-      <w:r>
-        <w:rPr>
-          <w:sz w:val="28"/>
-          <w:szCs w:val="28"/>
-        </w:rPr>
-        <w:t xml:space="preserve"> </w:t>
-      </w:r>
-      <w:r>
-        <w:rPr>
+          <w:color w:val="000000" w:themeColor="text1"/>
+          <w:sz w:val="28"/>
+          <w:szCs w:val="28"/>
+        </w:rPr>
+        <w:t>d</w:t>
+      </w:r>
+      <w:r>
+        <w:rPr>
+          <w:color w:val="000000" w:themeColor="text1"/>
+          <w:sz w:val="28"/>
+          <w:szCs w:val="28"/>
+        </w:rPr>
+        <w:t xml:space="preserve">e </w:t>
+      </w:r>
+      <w:r>
+        <w:rPr>
+          <w:rFonts w:ascii="Times New Roman" w:hAnsi="Times New Roman"/>
           <w:b/>
           <w:bCs/>
-          <w:sz w:val="28"/>
-          <w:szCs w:val="28"/>
-        </w:rPr>
-        <w:t>cinq millions deux cent quatre-vingt-dix-neuf mille sept cent vingt </w:t>
-      </w:r>
-      <w:r>
-        <w:rPr>
-          <w:b/>
-          <w:sz w:val="28"/>
-          <w:szCs w:val="28"/>
-          <w:highlight w:val="darkGray"/>
+          <w:color w:val="000000" w:themeColor="text1"/>
+          <w:sz w:val="28"/>
+          <w:szCs w:val="28"/>
+        </w:rPr>
+        <w:t xml:space="preserve">quatre millions sept cent soixante-sept mille </w:t>
+      </w:r>
+      <w:r>
+        <w:rPr>
+          <w:b/>
+          <w:color w:val="000000" w:themeColor="text1"/>
+          <w:sz w:val="28"/>
+          <w:szCs w:val="28"/>
         </w:rPr>
         <w:t>francs CFA</w:t>
       </w:r>
@@ -342,13 +445,25 @@
       <w:pPr>
         <w:rPr>
           <w:b/>
-          <w:sz w:val="28"/>
-          <w:szCs w:val="28"/>
-        </w:rPr>
-      </w:pPr>
-      <w:r>
-        <w:rPr>
-          <w:b/>
+          <w:color w:val="000000" w:themeColor="text1"/>
+          <w:sz w:val="28"/>
+          <w:szCs w:val="28"/>
+        </w:rPr>
+      </w:pPr>
+    </w:p>
+    <w:p>
+      <w:pPr>
+        <w:rPr>
+          <w:b/>
+          <w:color w:val="000000" w:themeColor="text1"/>
+          <w:sz w:val="28"/>
+          <w:szCs w:val="28"/>
+        </w:rPr>
+      </w:pPr>
+      <w:r>
+        <w:rPr>
+          <w:b/>
+          <w:color w:val="000000" w:themeColor="text1"/>
           <w:sz w:val="28"/>
           <w:szCs w:val="28"/>
         </w:rPr>
@@ -356,23 +471,19 @@
       </w:r>
       <w:r>
         <w:rPr>
-          <w:b/>
-          <w:sz w:val="28"/>
-          <w:szCs w:val="28"/>
-        </w:rPr>
-        <w:t xml:space="preserve"> </w:t>
-      </w:r>
-      <w:r>
-        <w:rPr>
-          <w:b/>
-          <w:sz w:val="28"/>
-          <w:szCs w:val="28"/>
-        </w:rPr>
-        <w:t>cinq millions deux cent quatre-vingt-dix-neuf mille sept cent vingt</w:t>
-      </w:r>
-      <w:r>
-        <w:rPr>
-          <w:b/>
+          <w:rFonts w:ascii="Times New Roman" w:hAnsi="Times New Roman"/>
+          <w:b/>
+          <w:bCs/>
+          <w:color w:val="000000" w:themeColor="text1"/>
+          <w:sz w:val="28"/>
+          <w:szCs w:val="28"/>
+        </w:rPr>
+        <w:t>4 767 000</w:t>
+      </w:r>
+      <w:r>
+        <w:rPr>
+          <w:b/>
+          <w:color w:val="000000" w:themeColor="text1"/>
           <w:sz w:val="28"/>
           <w:szCs w:val="28"/>
         </w:rPr>
@@ -383,6 +494,27 @@
       <w:pPr>
         <w:rPr>
           <w:b/>
+          <w:color w:val="000000" w:themeColor="text1"/>
+          <w:sz w:val="28"/>
+          <w:szCs w:val="28"/>
+        </w:rPr>
+      </w:pPr>
+    </w:p>
+    <w:p>
+      <w:pPr>
+        <w:rPr>
+          <w:b/>
+          <w:color w:val="000000" w:themeColor="text1"/>
+          <w:sz w:val="28"/>
+          <w:szCs w:val="28"/>
+        </w:rPr>
+      </w:pPr>
+    </w:p>
+    <w:p>
+      <w:pPr>
+        <w:rPr>
+          <w:b/>
+          <w:color w:val="000000" w:themeColor="text1"/>
           <w:sz w:val="28"/>
           <w:szCs w:val="28"/>
         </w:rPr>
@@ -390,19 +522,20 @@
       <w:r>
         <w:rPr>
           <w:noProof/>
+          <w:color w:val="000000" w:themeColor="text1"/>
         </w:rPr>
         <mc:AlternateContent>
           <mc:Choice Requires="wps">
             <w:drawing>
-              <wp:anchor distT="0" distB="0" distL="114300" distR="114300" simplePos="0" relativeHeight="251660288" behindDoc="0" locked="0" layoutInCell="1" allowOverlap="1" wp14:anchorId="4B49BAEF" wp14:editId="4B97D71C">
+              <wp:anchor distT="0" distB="0" distL="114300" distR="114300" simplePos="0" relativeHeight="251660288" behindDoc="0" locked="0" layoutInCell="1" allowOverlap="1" wp14:anchorId="4B49BAEF" wp14:editId="22F2A6FB">
                 <wp:simplePos x="0" y="0"/>
                 <wp:positionH relativeFrom="column">
                   <wp:posOffset>2294255</wp:posOffset>
                 </wp:positionH>
                 <wp:positionV relativeFrom="paragraph">
-                  <wp:posOffset>62865</wp:posOffset>
+                  <wp:posOffset>67310</wp:posOffset>
                 </wp:positionV>
-                <wp:extent cx="1689100" cy="539750"/>
+                <wp:extent cx="1651000" cy="539750"/>
                 <wp:effectExtent l="0" t="0" r="6350" b="0"/>
                 <wp:wrapNone/>
                 <wp:docPr id="1002" name="Zone de texte 2"/>
@@ -414,7 +547,7 @@
                       <wps:spPr>
                         <a:xfrm>
                           <a:off x="0" y="0"/>
-                          <a:ext cx="1689100" cy="539750"/>
+                          <a:ext cx="1651000" cy="539750"/>
                         </a:xfrm>
                         <a:prstGeom prst="rect">
                           <a:avLst/>
@@ -501,7 +634,7 @@
                 <v:stroke joinstyle="miter"/>
                 <v:path gradientshapeok="t" o:connecttype="rect"/>
               </v:shapetype>
-              <v:shape id="Zone de texte 2" o:spid="_x0000_s1026" type="#_x0000_t202" style="position:absolute;margin-left:180.65pt;margin-top:4.95pt;width:133pt;height:42.5pt;z-index:251660288;visibility:visible;mso-wrap-style:square;mso-width-percent:0;mso-height-percent:0;mso-wrap-distance-left:9pt;mso-wrap-distance-top:0;mso-wrap-distance-right:9pt;mso-wrap-distance-bottom:0;mso-position-horizontal:absolute;mso-position-horizontal-relative:text;mso-position-vertical:absolute;mso-position-vertical-relative:text;mso-width-percent:0;mso-height-percent:0;mso-width-relative:margin;mso-height-relative:margin;v-text-anchor:top" o:gfxdata="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" fillcolor="white [3201]" stroked="f" strokeweight=".5pt">
+              <v:shape id="Zone de texte 2" o:spid="_x0000_s1026" type="#_x0000_t202" style="position:absolute;margin-left:180.65pt;margin-top:5.3pt;width:130pt;height:42.5pt;z-index:251660288;visibility:visible;mso-wrap-style:square;mso-width-percent:0;mso-height-percent:0;mso-wrap-distance-left:9pt;mso-wrap-distance-top:0;mso-wrap-distance-right:9pt;mso-wrap-distance-bottom:0;mso-position-horizontal:absolute;mso-position-horizontal-relative:text;mso-position-vertical:absolute;mso-position-vertical-relative:text;mso-width-percent:0;mso-height-percent:0;mso-width-relative:margin;mso-height-relative:margin;v-text-anchor:top" o:gfxdata="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" fillcolor="white [3201]" stroked="f" strokeweight=".5pt">
                 <v:textbox>
                   <w:txbxContent>
                     <w:p>
@@ -561,17 +694,18 @@
       <w:r>
         <w:rPr>
           <w:noProof/>
+          <w:color w:val="000000" w:themeColor="text1"/>
         </w:rPr>
         <mc:AlternateContent>
           <mc:Choice Requires="wps">
             <w:drawing>
-              <wp:anchor distT="0" distB="0" distL="114300" distR="114300" simplePos="0" relativeHeight="251659264" behindDoc="0" locked="0" layoutInCell="1" allowOverlap="1" wp14:anchorId="5284CA17" wp14:editId="26372EF7">
+              <wp:anchor distT="0" distB="0" distL="114300" distR="114300" simplePos="0" relativeHeight="251659264" behindDoc="0" locked="0" layoutInCell="1" allowOverlap="1" wp14:anchorId="5284CA17" wp14:editId="2F4F0CE0">
                 <wp:simplePos x="0" y="0"/>
                 <wp:positionH relativeFrom="column">
                   <wp:posOffset>-42545</wp:posOffset>
                 </wp:positionH>
                 <wp:positionV relativeFrom="paragraph">
-                  <wp:posOffset>508000</wp:posOffset>
+                  <wp:posOffset>509905</wp:posOffset>
                 </wp:positionV>
                 <wp:extent cx="6216650" cy="1187450"/>
                 <wp:effectExtent l="0" t="0" r="12700" b="12700"/>
@@ -609,17 +743,47 @@
                               <w:jc w:val="center"/>
                               <w:rPr>
                                 <w:b/>
+                                <w:color w:val="000000" w:themeColor="text1"/>
                                 <w:sz w:val="40"/>
                                 <w:szCs w:val="28"/>
+                                <w:lang w:val="en-US"/>
                               </w:rPr>
                             </w:pPr>
                             <w:r>
                               <w:rPr>
+                                <w:rFonts w:ascii="Times New Roman" w:hAnsi="Times New Roman"/>
                                 <w:b/>
-                                <w:sz w:val="40"/>
+                                <w:bCs/>
+                                <w:color w:val="000000" w:themeColor="text1"/>
+                                <w:sz w:val="28"/>
                                 <w:szCs w:val="28"/>
+                                <w:lang w:val="en-US"/>
                               </w:rPr>
-                              <w:t>MECANO</w:t>
+                              <w:t>AIME</w:t>
+                            </w:r>
+                            <w:r>
+                              <w:rPr>
+                                <w:rFonts w:ascii="Times New Roman" w:hAnsi="Times New Roman"/>
+                                <w:b/>
+                                <w:bCs/>
+                                <w:color w:val="000000" w:themeColor="text1"/>
+                                <w:sz w:val="28"/>
+                                <w:szCs w:val="28"/>
+                                <w:lang w:val="en-US"/>
+                              </w:rPr>
+                              <w:t xml:space="preserve"> </w:t>
+                            </w:r>
+                            <w:r>
+                              <w:rPr>
+                                <w:rFonts w:ascii="Times New Roman" w:hAnsi="Times New Roman"/>
+                                <w:b/>
+                                <w:bCs/>
+                                <w:color w:val="000000" w:themeColor="text1"/>
+                                <w:sz w:val="28"/>
+                                <w:szCs w:val="28"/>
+                                <w:lang w:val="en-US"/>
+                              </w:rPr>
+                              <w:t xml:space="preserve"> ZOLA</w:t>
                             </w:r>
                           </w:p>
                         </w:txbxContent>
@@ -644,7 +808,7 @@
           </mc:Choice>
           <mc:Fallback>
             <w:pict>
-              <v:shape w14:anchorId="5284CA17" id="Zone de texte 1" o:spid="_x0000_s1027" type="#_x0000_t202" style="position:absolute;margin-left:-3.35pt;margin-top:40pt;width:489.5pt;height:93.5pt;z-index:251659264;visibility:visible;mso-wrap-style:square;mso-width-percent:0;mso-height-percent:0;mso-wrap-distance-left:9pt;mso-wrap-distance-top:0;mso-wrap-distance-right:9pt;mso-wrap-distance-bottom:0;mso-position-horizontal:absolute;mso-position-horizontal-relative:text;mso-position-vertical:absolute;mso-position-vertical-relative:text;mso-width-percent:0;mso-height-percent:0;mso-width-relative:margin;mso-height-relative:margin;v-text-anchor:middle" o:gfxdata="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" fillcolor="white [3201]" strokeweight="1pt">
+              <v:shape w14:anchorId="5284CA17" id="Zone de texte 1" o:spid="_x0000_s1027" type="#_x0000_t202" style="position:absolute;margin-left:-3.35pt;margin-top:40.15pt;width:489.5pt;height:93.5pt;z-index:251659264;visibility:visible;mso-wrap-style:square;mso-width-percent:0;mso-height-percent:0;mso-wrap-distance-left:9pt;mso-wrap-distance-top:0;mso-wrap-distance-right:9pt;mso-wrap-distance-bottom:0;mso-position-horizontal:absolute;mso-position-horizontal-relative:text;mso-position-vertical:absolute;mso-position-vertical-relative:text;mso-width-percent:0;mso-height-percent:0;mso-width-relative:margin;mso-height-relative:margin;v-text-anchor:middle" o:gfxdata="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" fillcolor="white [3201]" strokeweight="1pt">
                 <v:textbox>
                   <w:txbxContent>
                     <w:p>
@@ -655,17 +819,47 @@
                         <w:jc w:val="center"/>
                         <w:rPr>
                           <w:b/>
+                          <w:color w:val="000000" w:themeColor="text1"/>
                           <w:sz w:val="40"/>
                           <w:szCs w:val="28"/>
+                          <w:lang w:val="en-US"/>
                         </w:rPr>
                       </w:pPr>
                       <w:r>
                         <w:rPr>
+                          <w:rFonts w:ascii="Times New Roman" w:hAnsi="Times New Roman"/>
                           <w:b/>
-                          <w:sz w:val="40"/>
+                          <w:bCs/>
+                          <w:color w:val="000000" w:themeColor="text1"/>
+                          <w:sz w:val="28"/>
                           <w:szCs w:val="28"/>
+                          <w:lang w:val="en-US"/>
                         </w:rPr>
-                        <w:t>MECANO</w:t>
+                        <w:t>AIME</w:t>
+                      </w:r>
+                      <w:r>
+                        <w:rPr>
+                          <w:rFonts w:ascii="Times New Roman" w:hAnsi="Times New Roman"/>
+                          <w:b/>
+                          <w:bCs/>
+                          <w:color w:val="000000" w:themeColor="text1"/>
+                          <w:sz w:val="28"/>
+                          <w:szCs w:val="28"/>
+                          <w:lang w:val="en-US"/>
+                        </w:rPr>
+                        <w:t xml:space="preserve"> </w:t>
+                      </w:r>
+                      <w:r>
+                        <w:rPr>
+                          <w:rFonts w:ascii="Times New Roman" w:hAnsi="Times New Roman"/>
+                          <w:b/>
+                          <w:bCs/>
+                          <w:color w:val="000000" w:themeColor="text1"/>
+                          <w:sz w:val="28"/>
+                          <w:szCs w:val="28"/>
+                          <w:lang w:val="en-US"/>
+                        </w:rPr>
+                        <w:t xml:space="preserve"> ZOLA</w:t>
                       </w:r>
                     </w:p>
                   </w:txbxContent>
@@ -683,6 +877,7 @@
         </w:tabs>
         <w:ind w:firstLine="4956"/>
         <w:rPr>
+          <w:color w:val="000000" w:themeColor="text1"/>
           <w:sz w:val="28"/>
           <w:szCs w:val="28"/>
         </w:rPr>
@@ -695,6 +890,7 @@
         </w:tabs>
         <w:ind w:firstLine="4956"/>
         <w:rPr>
+          <w:color w:val="000000" w:themeColor="text1"/>
           <w:sz w:val="28"/>
           <w:szCs w:val="28"/>
         </w:rPr>
@@ -707,42 +903,37 @@
         </w:tabs>
         <w:ind w:firstLine="4956"/>
         <w:rPr>
-          <w:sz w:val="28"/>
-          <w:szCs w:val="28"/>
-        </w:rPr>
-      </w:pPr>
-    </w:p>
-    <w:p>
-      <w:pPr>
-        <w:rPr>
-          <w:b/>
-          <w:sz w:val="28"/>
-          <w:szCs w:val="28"/>
-        </w:rPr>
-      </w:pPr>
-    </w:p>
-    <w:p>
-      <w:pPr>
-        <w:rPr>
-          <w:b/>
-          <w:sz w:val="28"/>
-          <w:szCs w:val="28"/>
-        </w:rPr>
-      </w:pPr>
-    </w:p>
-    <w:p>
-      <w:pPr>
-        <w:rPr>
-          <w:b/>
-          <w:sz w:val="28"/>
-          <w:szCs w:val="28"/>
-        </w:rPr>
-      </w:pPr>
-    </w:p>
-    <w:p>
-      <w:pPr>
-        <w:rPr>
-          <w:b/>
+          <w:color w:val="000000" w:themeColor="text1"/>
+          <w:sz w:val="28"/>
+          <w:szCs w:val="28"/>
+        </w:rPr>
+      </w:pPr>
+    </w:p>
+    <w:p>
+      <w:pPr>
+        <w:rPr>
+          <w:b/>
+          <w:color w:val="000000" w:themeColor="text1"/>
+          <w:sz w:val="28"/>
+          <w:szCs w:val="28"/>
+        </w:rPr>
+      </w:pPr>
+    </w:p>
+    <w:p>
+      <w:pPr>
+        <w:rPr>
+          <w:b/>
+          <w:color w:val="000000" w:themeColor="text1"/>
+          <w:sz w:val="28"/>
+          <w:szCs w:val="28"/>
+        </w:rPr>
+      </w:pPr>
+    </w:p>
+    <w:p>
+      <w:pPr>
+        <w:rPr>
+          <w:b/>
+          <w:color w:val="000000" w:themeColor="text1"/>
           <w:sz w:val="28"/>
           <w:szCs w:val="28"/>
         </w:rPr>
@@ -753,14 +944,16 @@
         <w:pStyle w:val="En-tte"/>
         <w:rPr>
           <w:b/>
-          <w:color w:val="FF0000"/>
-          <w:sz w:val="28"/>
-          <w:szCs w:val="28"/>
-        </w:rPr>
-      </w:pPr>
-      <w:r>
-        <w:rPr>
-          <w:b/>
+          <w:bCs/>
+          <w:color w:val="000000" w:themeColor="text1"/>
+          <w:sz w:val="28"/>
+          <w:szCs w:val="28"/>
+        </w:rPr>
+      </w:pPr>
+      <w:r>
+        <w:rPr>
+          <w:b/>
+          <w:color w:val="000000" w:themeColor="text1"/>
           <w:sz w:val="28"/>
           <w:szCs w:val="28"/>
         </w:rPr>
@@ -769,22 +962,19 @@
       <w:r>
         <w:rPr>
           <w:b/>
-          <w:color w:val="FF0000"/>
-          <w:sz w:val="28"/>
-          <w:szCs w:val="28"/>
-        </w:rPr>
-        <w:t xml:space="preserve"> </w:t>
-      </w:r>
-      <w:r>
-        <w:rPr>
-          <w:b/>
           <w:bCs/>
           <w:color w:val="000000" w:themeColor="text1"/>
         </w:rPr>
-        <w:t>2345</w:t>
-      </w:r>
-    </w:p>
-    <w:p/>
+        <w:t>232</w:t>
+      </w:r>
+    </w:p>
+    <w:p>
+      <w:pPr>
+        <w:rPr>
+          <w:color w:val="000000" w:themeColor="text1"/>
+        </w:rPr>
+      </w:pPr>
+    </w:p>
     <w:sectPr>
       <w:pgSz w:w="11906" w:h="16838"/>
       <w:pgMar w:top="1417" w:right="1417" w:bottom="1417" w:left="1417" w:header="708" w:footer="708" w:gutter="0"/>

</xml_diff>